<commit_message>
thuanan: lay du lieu tu server ve local
</commit_message>
<xml_diff>
--- a/BC.docx
+++ b/BC.docx
@@ -1340,8 +1340,492 @@
           </wp:inline>
         </w:drawing>
       </w:r>
+    </w:p>
+    <w:p>
+      <w:pPr>
+        <w:ind w:left="0" w:right="4" w:firstLine="0"/>
+        <w:rPr>
+          <w:rFonts w:ascii="Times New Roman" w:hAnsi="Times New Roman" w:cs="Times New Roman"/>
+          <w:sz w:val="26"/>
+          <w:szCs w:val="26"/>
+        </w:rPr>
+      </w:pPr>
+      <w:r>
+        <w:rPr>
+          <w:rFonts w:ascii="Times New Roman" w:hAnsi="Times New Roman" w:cs="Times New Roman"/>
+          <w:sz w:val="26"/>
+          <w:szCs w:val="26"/>
+        </w:rPr>
+        <w:t>3.3. Lấy dữ liệu Bitbucket từ server về local</w:t>
+      </w:r>
+    </w:p>
+    <w:p>
+      <w:pPr>
+        <w:ind w:left="0" w:right="4" w:firstLine="0"/>
+        <w:rPr>
+          <w:rFonts w:ascii="Times New Roman" w:hAnsi="Times New Roman" w:cs="Times New Roman"/>
+          <w:sz w:val="26"/>
+          <w:szCs w:val="26"/>
+        </w:rPr>
+      </w:pPr>
+      <w:r>
+        <w:rPr>
+          <w:rFonts w:ascii="Times New Roman" w:hAnsi="Times New Roman" w:cs="Times New Roman"/>
+          <w:sz w:val="26"/>
+          <w:szCs w:val="26"/>
+        </w:rPr>
+        <w:t>Bước 1: Tạo repository</w:t>
+      </w:r>
+    </w:p>
+    <w:p>
+      <w:pPr>
+        <w:ind w:left="0" w:right="4" w:firstLine="0"/>
+        <w:rPr>
+          <w:rFonts w:ascii="Times New Roman" w:hAnsi="Times New Roman" w:cs="Times New Roman"/>
+          <w:sz w:val="26"/>
+          <w:szCs w:val="26"/>
+        </w:rPr>
+      </w:pPr>
+    </w:p>
+    <w:p>
+      <w:pPr>
+        <w:ind w:left="0" w:right="4" w:firstLine="0"/>
+        <w:rPr>
+          <w:rFonts w:ascii="Times New Roman" w:hAnsi="Times New Roman" w:cs="Times New Roman"/>
+          <w:sz w:val="26"/>
+          <w:szCs w:val="26"/>
+        </w:rPr>
+      </w:pPr>
+      <w:r>
+        <w:rPr>
+          <w:rFonts w:ascii="Times New Roman" w:hAnsi="Times New Roman" w:cs="Times New Roman"/>
+          <w:sz w:val="26"/>
+          <w:szCs w:val="26"/>
+        </w:rPr>
+        <w:t xml:space="preserve">Bước 2: Tạo một thư mục để đồng bộ với thư mục của Bitbucket </w:t>
+      </w:r>
+    </w:p>
+    <w:p>
+      <w:pPr>
+        <w:ind w:left="0" w:right="4" w:firstLine="0"/>
+        <w:rPr>
+          <w:rFonts w:ascii="Times New Roman" w:hAnsi="Times New Roman" w:cs="Times New Roman"/>
+          <w:sz w:val="26"/>
+          <w:szCs w:val="26"/>
+        </w:rPr>
+      </w:pPr>
+      <w:r>
+        <w:rPr>
+          <w:noProof/>
+        </w:rPr>
+        <w:drawing>
+          <wp:inline distT="0" distB="0" distL="0" distR="0" wp14:anchorId="646E83AF" wp14:editId="0F500AB3">
+            <wp:extent cx="3152775" cy="381000"/>
+            <wp:effectExtent l="0" t="0" r="9525" b="0"/>
+            <wp:docPr id="16" name="Picture 16"/>
+            <wp:cNvGraphicFramePr>
+              <a:graphicFrameLocks xmlns:a="http://schemas.openxmlformats.org/drawingml/2006/main" noChangeAspect="1"/>
+            </wp:cNvGraphicFramePr>
+            <a:graphic xmlns:a="http://schemas.openxmlformats.org/drawingml/2006/main">
+              <a:graphicData uri="http://schemas.openxmlformats.org/drawingml/2006/picture">
+                <pic:pic xmlns:pic="http://schemas.openxmlformats.org/drawingml/2006/picture">
+                  <pic:nvPicPr>
+                    <pic:cNvPr id="1" name=""/>
+                    <pic:cNvPicPr/>
+                  </pic:nvPicPr>
+                  <pic:blipFill>
+                    <a:blip r:embed="rId22"/>
+                    <a:stretch>
+                      <a:fillRect/>
+                    </a:stretch>
+                  </pic:blipFill>
+                  <pic:spPr>
+                    <a:xfrm>
+                      <a:off x="0" y="0"/>
+                      <a:ext cx="3152775" cy="381000"/>
+                    </a:xfrm>
+                    <a:prstGeom prst="rect">
+                      <a:avLst/>
+                    </a:prstGeom>
+                  </pic:spPr>
+                </pic:pic>
+              </a:graphicData>
+            </a:graphic>
+          </wp:inline>
+        </w:drawing>
+      </w:r>
+    </w:p>
+    <w:p>
+      <w:pPr>
+        <w:ind w:left="0" w:right="4" w:firstLine="0"/>
+        <w:rPr>
+          <w:rFonts w:ascii="Times New Roman" w:hAnsi="Times New Roman" w:cs="Times New Roman"/>
+          <w:sz w:val="26"/>
+          <w:szCs w:val="26"/>
+        </w:rPr>
+      </w:pPr>
+      <w:r>
+        <w:rPr>
+          <w:noProof/>
+        </w:rPr>
+        <w:lastRenderedPageBreak/>
+        <w:drawing>
+          <wp:inline distT="0" distB="0" distL="0" distR="0" wp14:anchorId="7D69C462" wp14:editId="7DC2A54C">
+            <wp:extent cx="1038225" cy="1247775"/>
+            <wp:effectExtent l="0" t="0" r="9525" b="9525"/>
+            <wp:docPr id="17" name="Picture 17"/>
+            <wp:cNvGraphicFramePr>
+              <a:graphicFrameLocks xmlns:a="http://schemas.openxmlformats.org/drawingml/2006/main" noChangeAspect="1"/>
+            </wp:cNvGraphicFramePr>
+            <a:graphic xmlns:a="http://schemas.openxmlformats.org/drawingml/2006/main">
+              <a:graphicData uri="http://schemas.openxmlformats.org/drawingml/2006/picture">
+                <pic:pic xmlns:pic="http://schemas.openxmlformats.org/drawingml/2006/picture">
+                  <pic:nvPicPr>
+                    <pic:cNvPr id="1" name=""/>
+                    <pic:cNvPicPr/>
+                  </pic:nvPicPr>
+                  <pic:blipFill>
+                    <a:blip r:embed="rId23"/>
+                    <a:stretch>
+                      <a:fillRect/>
+                    </a:stretch>
+                  </pic:blipFill>
+                  <pic:spPr>
+                    <a:xfrm>
+                      <a:off x="0" y="0"/>
+                      <a:ext cx="1038225" cy="1247775"/>
+                    </a:xfrm>
+                    <a:prstGeom prst="rect">
+                      <a:avLst/>
+                    </a:prstGeom>
+                  </pic:spPr>
+                </pic:pic>
+              </a:graphicData>
+            </a:graphic>
+          </wp:inline>
+        </w:drawing>
+      </w:r>
+    </w:p>
+    <w:p>
+      <w:pPr>
+        <w:ind w:left="0" w:right="4" w:firstLine="0"/>
+        <w:rPr>
+          <w:rFonts w:ascii="Times New Roman" w:hAnsi="Times New Roman" w:cs="Times New Roman"/>
+          <w:sz w:val="26"/>
+          <w:szCs w:val="26"/>
+        </w:rPr>
+      </w:pPr>
+      <w:r>
+        <w:rPr>
+          <w:rFonts w:ascii="Times New Roman" w:hAnsi="Times New Roman" w:cs="Times New Roman"/>
+          <w:sz w:val="26"/>
+          <w:szCs w:val="26"/>
+        </w:rPr>
+        <w:t>Bước 3: Tiến hành lấy/đồng bộ dữ liệu trên Bitbucket về máy bằng cách dùng Sourcetree clone về</w:t>
+      </w:r>
+    </w:p>
+    <w:p>
+      <w:pPr>
+        <w:ind w:left="0" w:right="4" w:firstLine="0"/>
+        <w:rPr>
+          <w:rFonts w:ascii="Times New Roman" w:hAnsi="Times New Roman" w:cs="Times New Roman"/>
+          <w:sz w:val="26"/>
+          <w:szCs w:val="26"/>
+        </w:rPr>
+      </w:pPr>
+      <w:r>
+        <w:rPr>
+          <w:rFonts w:ascii="Times New Roman" w:hAnsi="Times New Roman" w:cs="Times New Roman"/>
+          <w:noProof/>
+          <w:sz w:val="26"/>
+          <w:szCs w:val="26"/>
+        </w:rPr>
+        <w:drawing>
+          <wp:inline distT="0" distB="0" distL="0" distR="0">
+            <wp:extent cx="3658111" cy="1095528"/>
+            <wp:effectExtent l="0" t="0" r="0" b="9525"/>
+            <wp:docPr id="18" name="Picture 18"/>
+            <wp:cNvGraphicFramePr>
+              <a:graphicFrameLocks xmlns:a="http://schemas.openxmlformats.org/drawingml/2006/main" noChangeAspect="1"/>
+            </wp:cNvGraphicFramePr>
+            <a:graphic xmlns:a="http://schemas.openxmlformats.org/drawingml/2006/main">
+              <a:graphicData uri="http://schemas.openxmlformats.org/drawingml/2006/picture">
+                <pic:pic xmlns:pic="http://schemas.openxmlformats.org/drawingml/2006/picture">
+                  <pic:nvPicPr>
+                    <pic:cNvPr id="18" name="17.png"/>
+                    <pic:cNvPicPr/>
+                  </pic:nvPicPr>
+                  <pic:blipFill>
+                    <a:blip r:embed="rId24">
+                      <a:extLst>
+                        <a:ext uri="{28A0092B-C50C-407E-A947-70E740481C1C}">
+                          <a14:useLocalDpi xmlns:a14="http://schemas.microsoft.com/office/drawing/2010/main" val="0"/>
+                        </a:ext>
+                      </a:extLst>
+                    </a:blip>
+                    <a:stretch>
+                      <a:fillRect/>
+                    </a:stretch>
+                  </pic:blipFill>
+                  <pic:spPr>
+                    <a:xfrm>
+                      <a:off x="0" y="0"/>
+                      <a:ext cx="3658111" cy="1095528"/>
+                    </a:xfrm>
+                    <a:prstGeom prst="rect">
+                      <a:avLst/>
+                    </a:prstGeom>
+                  </pic:spPr>
+                </pic:pic>
+              </a:graphicData>
+            </a:graphic>
+          </wp:inline>
+        </w:drawing>
+      </w:r>
+    </w:p>
+    <w:p>
+      <w:pPr>
+        <w:ind w:left="0" w:right="4" w:firstLine="0"/>
+        <w:rPr>
+          <w:rFonts w:ascii="Times New Roman" w:hAnsi="Times New Roman" w:cs="Times New Roman"/>
+          <w:sz w:val="26"/>
+          <w:szCs w:val="26"/>
+        </w:rPr>
+      </w:pPr>
+      <w:r>
+        <w:rPr>
+          <w:rFonts w:ascii="Times New Roman" w:hAnsi="Times New Roman" w:cs="Times New Roman"/>
+          <w:noProof/>
+          <w:sz w:val="26"/>
+          <w:szCs w:val="26"/>
+        </w:rPr>
+        <w:drawing>
+          <wp:inline distT="0" distB="0" distL="0" distR="0">
+            <wp:extent cx="5943600" cy="4851400"/>
+            <wp:effectExtent l="0" t="0" r="0" b="6350"/>
+            <wp:docPr id="19" name="Picture 19"/>
+            <wp:cNvGraphicFramePr>
+              <a:graphicFrameLocks xmlns:a="http://schemas.openxmlformats.org/drawingml/2006/main" noChangeAspect="1"/>
+            </wp:cNvGraphicFramePr>
+            <a:graphic xmlns:a="http://schemas.openxmlformats.org/drawingml/2006/main">
+              <a:graphicData uri="http://schemas.openxmlformats.org/drawingml/2006/picture">
+                <pic:pic xmlns:pic="http://schemas.openxmlformats.org/drawingml/2006/picture">
+                  <pic:nvPicPr>
+                    <pic:cNvPr id="19" name="18.png"/>
+                    <pic:cNvPicPr/>
+                  </pic:nvPicPr>
+                  <pic:blipFill>
+                    <a:blip r:embed="rId25">
+                      <a:extLst>
+                        <a:ext uri="{28A0092B-C50C-407E-A947-70E740481C1C}">
+                          <a14:useLocalDpi xmlns:a14="http://schemas.microsoft.com/office/drawing/2010/main" val="0"/>
+                        </a:ext>
+                      </a:extLst>
+                    </a:blip>
+                    <a:stretch>
+                      <a:fillRect/>
+                    </a:stretch>
+                  </pic:blipFill>
+                  <pic:spPr>
+                    <a:xfrm>
+                      <a:off x="0" y="0"/>
+                      <a:ext cx="5943600" cy="4851400"/>
+                    </a:xfrm>
+                    <a:prstGeom prst="rect">
+                      <a:avLst/>
+                    </a:prstGeom>
+                  </pic:spPr>
+                </pic:pic>
+              </a:graphicData>
+            </a:graphic>
+          </wp:inline>
+        </w:drawing>
+      </w:r>
+    </w:p>
+    <w:p>
+      <w:pPr>
+        <w:ind w:left="0" w:right="4" w:firstLine="0"/>
+        <w:rPr>
+          <w:rFonts w:ascii="Times New Roman" w:hAnsi="Times New Roman" w:cs="Times New Roman"/>
+          <w:sz w:val="26"/>
+          <w:szCs w:val="26"/>
+        </w:rPr>
+      </w:pPr>
+      <w:r>
+        <w:rPr>
+          <w:rFonts w:ascii="Times New Roman" w:hAnsi="Times New Roman" w:cs="Times New Roman"/>
+          <w:sz w:val="26"/>
+          <w:szCs w:val="26"/>
+        </w:rPr>
+        <w:lastRenderedPageBreak/>
+        <w:t>Bước 4: Nhập thông tin tài khoản Bitbucket vào hộp thoại hiện ra</w:t>
+      </w:r>
+    </w:p>
+    <w:p>
+      <w:pPr>
+        <w:ind w:left="0" w:right="4" w:firstLine="0"/>
+        <w:rPr>
+          <w:rFonts w:ascii="Times New Roman" w:hAnsi="Times New Roman" w:cs="Times New Roman"/>
+          <w:sz w:val="26"/>
+          <w:szCs w:val="26"/>
+        </w:rPr>
+      </w:pPr>
+      <w:r>
+        <w:rPr>
+          <w:rFonts w:ascii="Times New Roman" w:hAnsi="Times New Roman" w:cs="Times New Roman"/>
+          <w:noProof/>
+          <w:sz w:val="26"/>
+          <w:szCs w:val="26"/>
+        </w:rPr>
+        <w:drawing>
+          <wp:inline distT="0" distB="0" distL="0" distR="0">
+            <wp:extent cx="3677163" cy="1590897"/>
+            <wp:effectExtent l="0" t="0" r="0" b="9525"/>
+            <wp:docPr id="20" name="Picture 20"/>
+            <wp:cNvGraphicFramePr>
+              <a:graphicFrameLocks xmlns:a="http://schemas.openxmlformats.org/drawingml/2006/main" noChangeAspect="1"/>
+            </wp:cNvGraphicFramePr>
+            <a:graphic xmlns:a="http://schemas.openxmlformats.org/drawingml/2006/main">
+              <a:graphicData uri="http://schemas.openxmlformats.org/drawingml/2006/picture">
+                <pic:pic xmlns:pic="http://schemas.openxmlformats.org/drawingml/2006/picture">
+                  <pic:nvPicPr>
+                    <pic:cNvPr id="20" name="19.png"/>
+                    <pic:cNvPicPr/>
+                  </pic:nvPicPr>
+                  <pic:blipFill>
+                    <a:blip r:embed="rId26">
+                      <a:extLst>
+                        <a:ext uri="{28A0092B-C50C-407E-A947-70E740481C1C}">
+                          <a14:useLocalDpi xmlns:a14="http://schemas.microsoft.com/office/drawing/2010/main" val="0"/>
+                        </a:ext>
+                      </a:extLst>
+                    </a:blip>
+                    <a:stretch>
+                      <a:fillRect/>
+                    </a:stretch>
+                  </pic:blipFill>
+                  <pic:spPr>
+                    <a:xfrm>
+                      <a:off x="0" y="0"/>
+                      <a:ext cx="3677163" cy="1590897"/>
+                    </a:xfrm>
+                    <a:prstGeom prst="rect">
+                      <a:avLst/>
+                    </a:prstGeom>
+                  </pic:spPr>
+                </pic:pic>
+              </a:graphicData>
+            </a:graphic>
+          </wp:inline>
+        </w:drawing>
+      </w:r>
       <w:bookmarkStart w:id="0" w:name="_GoBack"/>
       <w:bookmarkEnd w:id="0"/>
+    </w:p>
+    <w:p>
+      <w:pPr>
+        <w:ind w:left="0" w:right="4" w:firstLine="0"/>
+        <w:rPr>
+          <w:rFonts w:ascii="Times New Roman" w:hAnsi="Times New Roman" w:cs="Times New Roman"/>
+          <w:sz w:val="26"/>
+          <w:szCs w:val="26"/>
+        </w:rPr>
+      </w:pPr>
+      <w:r>
+        <w:rPr>
+          <w:rFonts w:ascii="Times New Roman" w:hAnsi="Times New Roman" w:cs="Times New Roman"/>
+          <w:sz w:val="26"/>
+          <w:szCs w:val="26"/>
+        </w:rPr>
+        <w:t>Bước 5: Đợi các file từ server clone về máy</w:t>
+      </w:r>
+      <w:r>
+        <w:rPr>
+          <w:rFonts w:ascii="Times New Roman" w:hAnsi="Times New Roman" w:cs="Times New Roman"/>
+          <w:sz w:val="26"/>
+          <w:szCs w:val="26"/>
+        </w:rPr>
+        <w:t xml:space="preserve"> và hoàn thành</w:t>
+      </w:r>
+    </w:p>
+    <w:p>
+      <w:pPr>
+        <w:ind w:left="0" w:right="4" w:firstLine="0"/>
+        <w:rPr>
+          <w:rFonts w:ascii="Times New Roman" w:hAnsi="Times New Roman" w:cs="Times New Roman"/>
+          <w:sz w:val="26"/>
+          <w:szCs w:val="26"/>
+        </w:rPr>
+      </w:pPr>
+      <w:r>
+        <w:rPr>
+          <w:rFonts w:ascii="Times New Roman" w:hAnsi="Times New Roman" w:cs="Times New Roman"/>
+          <w:noProof/>
+          <w:sz w:val="26"/>
+          <w:szCs w:val="26"/>
+        </w:rPr>
+        <w:drawing>
+          <wp:inline distT="0" distB="0" distL="0" distR="0">
+            <wp:extent cx="5943600" cy="2256790"/>
+            <wp:effectExtent l="0" t="0" r="0" b="0"/>
+            <wp:docPr id="21" name="Picture 21"/>
+            <wp:cNvGraphicFramePr>
+              <a:graphicFrameLocks xmlns:a="http://schemas.openxmlformats.org/drawingml/2006/main" noChangeAspect="1"/>
+            </wp:cNvGraphicFramePr>
+            <a:graphic xmlns:a="http://schemas.openxmlformats.org/drawingml/2006/main">
+              <a:graphicData uri="http://schemas.openxmlformats.org/drawingml/2006/picture">
+                <pic:pic xmlns:pic="http://schemas.openxmlformats.org/drawingml/2006/picture">
+                  <pic:nvPicPr>
+                    <pic:cNvPr id="21" name="20.png"/>
+                    <pic:cNvPicPr/>
+                  </pic:nvPicPr>
+                  <pic:blipFill>
+                    <a:blip r:embed="rId27">
+                      <a:extLst>
+                        <a:ext uri="{28A0092B-C50C-407E-A947-70E740481C1C}">
+                          <a14:useLocalDpi xmlns:a14="http://schemas.microsoft.com/office/drawing/2010/main" val="0"/>
+                        </a:ext>
+                      </a:extLst>
+                    </a:blip>
+                    <a:stretch>
+                      <a:fillRect/>
+                    </a:stretch>
+                  </pic:blipFill>
+                  <pic:spPr>
+                    <a:xfrm>
+                      <a:off x="0" y="0"/>
+                      <a:ext cx="5943600" cy="2256790"/>
+                    </a:xfrm>
+                    <a:prstGeom prst="rect">
+                      <a:avLst/>
+                    </a:prstGeom>
+                  </pic:spPr>
+                </pic:pic>
+              </a:graphicData>
+            </a:graphic>
+          </wp:inline>
+        </w:drawing>
+      </w:r>
+    </w:p>
+    <w:p>
+      <w:pPr>
+        <w:ind w:left="0" w:right="4" w:firstLine="0"/>
+        <w:rPr>
+          <w:rFonts w:ascii="Times New Roman" w:hAnsi="Times New Roman" w:cs="Times New Roman"/>
+          <w:sz w:val="26"/>
+          <w:szCs w:val="26"/>
+        </w:rPr>
+      </w:pPr>
+    </w:p>
+    <w:p>
+      <w:pPr>
+        <w:ind w:left="0" w:right="4" w:firstLine="0"/>
+        <w:rPr>
+          <w:rFonts w:ascii="Times New Roman" w:hAnsi="Times New Roman" w:cs="Times New Roman"/>
+          <w:sz w:val="26"/>
+          <w:szCs w:val="26"/>
+        </w:rPr>
+      </w:pPr>
     </w:p>
     <w:sectPr>
       <w:pgSz w:w="12240" w:h="15840"/>

</xml_diff>

<commit_message>
thuanan: day file tu local len server
</commit_message>
<xml_diff>
--- a/BC.docx
+++ b/BC.docx
@@ -1719,8 +1719,6 @@
           </wp:inline>
         </w:drawing>
       </w:r>
-      <w:bookmarkStart w:id="0" w:name="_GoBack"/>
-      <w:bookmarkEnd w:id="0"/>
     </w:p>
     <w:p>
       <w:pPr>
@@ -1806,6 +1804,420 @@
           </wp:inline>
         </w:drawing>
       </w:r>
+    </w:p>
+    <w:p>
+      <w:pPr>
+        <w:ind w:left="0" w:right="4" w:firstLine="0"/>
+        <w:rPr>
+          <w:rFonts w:ascii="Times New Roman" w:hAnsi="Times New Roman" w:cs="Times New Roman"/>
+          <w:sz w:val="26"/>
+          <w:szCs w:val="26"/>
+        </w:rPr>
+      </w:pPr>
+      <w:r>
+        <w:rPr>
+          <w:rFonts w:ascii="Times New Roman" w:hAnsi="Times New Roman" w:cs="Times New Roman"/>
+          <w:sz w:val="26"/>
+          <w:szCs w:val="26"/>
+        </w:rPr>
+        <w:t>3.4. Đẩy một file lên server Bitbucket</w:t>
+      </w:r>
+    </w:p>
+    <w:p>
+      <w:pPr>
+        <w:ind w:left="0" w:right="4" w:firstLine="0"/>
+        <w:rPr>
+          <w:rFonts w:ascii="Times New Roman" w:hAnsi="Times New Roman" w:cs="Times New Roman"/>
+          <w:sz w:val="26"/>
+          <w:szCs w:val="26"/>
+        </w:rPr>
+      </w:pPr>
+      <w:r>
+        <w:rPr>
+          <w:rFonts w:ascii="Times New Roman" w:hAnsi="Times New Roman" w:cs="Times New Roman"/>
+          <w:sz w:val="26"/>
+          <w:szCs w:val="26"/>
+        </w:rPr>
+        <w:t xml:space="preserve">Bước 1: </w:t>
+      </w:r>
+      <w:r>
+        <w:rPr>
+          <w:rFonts w:ascii="Times New Roman" w:hAnsi="Times New Roman" w:cs="Times New Roman"/>
+          <w:sz w:val="26"/>
+          <w:szCs w:val="26"/>
+        </w:rPr>
+        <w:t>Vào thư mục vừa clone về t</w:t>
+      </w:r>
+      <w:r>
+        <w:rPr>
+          <w:rFonts w:ascii="Times New Roman" w:hAnsi="Times New Roman" w:cs="Times New Roman"/>
+          <w:sz w:val="26"/>
+          <w:szCs w:val="26"/>
+        </w:rPr>
+        <w:t>ạo một thư mục</w:t>
+      </w:r>
+      <w:r>
+        <w:rPr>
+          <w:rFonts w:ascii="Times New Roman" w:hAnsi="Times New Roman" w:cs="Times New Roman"/>
+          <w:sz w:val="26"/>
+          <w:szCs w:val="26"/>
+        </w:rPr>
+        <w:t xml:space="preserve"> mới</w:t>
+      </w:r>
+    </w:p>
+    <w:p>
+      <w:pPr>
+        <w:ind w:left="0" w:right="4" w:firstLine="0"/>
+        <w:rPr>
+          <w:rFonts w:ascii="Times New Roman" w:hAnsi="Times New Roman" w:cs="Times New Roman"/>
+          <w:sz w:val="26"/>
+          <w:szCs w:val="26"/>
+        </w:rPr>
+      </w:pPr>
+      <w:r>
+        <w:rPr>
+          <w:rFonts w:ascii="Times New Roman" w:hAnsi="Times New Roman" w:cs="Times New Roman"/>
+          <w:noProof/>
+          <w:sz w:val="26"/>
+          <w:szCs w:val="26"/>
+        </w:rPr>
+        <w:drawing>
+          <wp:inline distT="0" distB="0" distL="0" distR="0">
+            <wp:extent cx="4982270" cy="1467055"/>
+            <wp:effectExtent l="0" t="0" r="0" b="0"/>
+            <wp:docPr id="22" name="Picture 22"/>
+            <wp:cNvGraphicFramePr>
+              <a:graphicFrameLocks xmlns:a="http://schemas.openxmlformats.org/drawingml/2006/main" noChangeAspect="1"/>
+            </wp:cNvGraphicFramePr>
+            <a:graphic xmlns:a="http://schemas.openxmlformats.org/drawingml/2006/main">
+              <a:graphicData uri="http://schemas.openxmlformats.org/drawingml/2006/picture">
+                <pic:pic xmlns:pic="http://schemas.openxmlformats.org/drawingml/2006/picture">
+                  <pic:nvPicPr>
+                    <pic:cNvPr id="22" name="21.png"/>
+                    <pic:cNvPicPr/>
+                  </pic:nvPicPr>
+                  <pic:blipFill>
+                    <a:blip r:embed="rId28">
+                      <a:extLst>
+                        <a:ext uri="{28A0092B-C50C-407E-A947-70E740481C1C}">
+                          <a14:useLocalDpi xmlns:a14="http://schemas.microsoft.com/office/drawing/2010/main" val="0"/>
+                        </a:ext>
+                      </a:extLst>
+                    </a:blip>
+                    <a:stretch>
+                      <a:fillRect/>
+                    </a:stretch>
+                  </pic:blipFill>
+                  <pic:spPr>
+                    <a:xfrm>
+                      <a:off x="0" y="0"/>
+                      <a:ext cx="4982270" cy="1467055"/>
+                    </a:xfrm>
+                    <a:prstGeom prst="rect">
+                      <a:avLst/>
+                    </a:prstGeom>
+                  </pic:spPr>
+                </pic:pic>
+              </a:graphicData>
+            </a:graphic>
+          </wp:inline>
+        </w:drawing>
+      </w:r>
+    </w:p>
+    <w:p>
+      <w:pPr>
+        <w:ind w:left="0" w:right="4" w:firstLine="0"/>
+        <w:rPr>
+          <w:rFonts w:ascii="Times New Roman" w:hAnsi="Times New Roman" w:cs="Times New Roman"/>
+          <w:sz w:val="26"/>
+          <w:szCs w:val="26"/>
+        </w:rPr>
+      </w:pPr>
+      <w:r>
+        <w:rPr>
+          <w:rFonts w:ascii="Times New Roman" w:hAnsi="Times New Roman" w:cs="Times New Roman"/>
+          <w:sz w:val="26"/>
+          <w:szCs w:val="26"/>
+        </w:rPr>
+        <w:t>Bước 2: Tạo file bất kì trong thư mục vừa tạo mới</w:t>
+      </w:r>
+    </w:p>
+    <w:p>
+      <w:pPr>
+        <w:ind w:left="0" w:right="4" w:firstLine="0"/>
+        <w:rPr>
+          <w:rFonts w:ascii="Times New Roman" w:hAnsi="Times New Roman" w:cs="Times New Roman"/>
+          <w:sz w:val="26"/>
+          <w:szCs w:val="26"/>
+        </w:rPr>
+      </w:pPr>
+      <w:r>
+        <w:rPr>
+          <w:noProof/>
+        </w:rPr>
+        <w:drawing>
+          <wp:inline distT="0" distB="0" distL="0" distR="0" wp14:anchorId="7BF4C5D0" wp14:editId="542397F3">
+            <wp:extent cx="5457825" cy="942975"/>
+            <wp:effectExtent l="0" t="0" r="9525" b="9525"/>
+            <wp:docPr id="23" name="Picture 23"/>
+            <wp:cNvGraphicFramePr>
+              <a:graphicFrameLocks xmlns:a="http://schemas.openxmlformats.org/drawingml/2006/main" noChangeAspect="1"/>
+            </wp:cNvGraphicFramePr>
+            <a:graphic xmlns:a="http://schemas.openxmlformats.org/drawingml/2006/main">
+              <a:graphicData uri="http://schemas.openxmlformats.org/drawingml/2006/picture">
+                <pic:pic xmlns:pic="http://schemas.openxmlformats.org/drawingml/2006/picture">
+                  <pic:nvPicPr>
+                    <pic:cNvPr id="1" name=""/>
+                    <pic:cNvPicPr/>
+                  </pic:nvPicPr>
+                  <pic:blipFill>
+                    <a:blip r:embed="rId29"/>
+                    <a:stretch>
+                      <a:fillRect/>
+                    </a:stretch>
+                  </pic:blipFill>
+                  <pic:spPr>
+                    <a:xfrm>
+                      <a:off x="0" y="0"/>
+                      <a:ext cx="5457825" cy="942975"/>
+                    </a:xfrm>
+                    <a:prstGeom prst="rect">
+                      <a:avLst/>
+                    </a:prstGeom>
+                  </pic:spPr>
+                </pic:pic>
+              </a:graphicData>
+            </a:graphic>
+          </wp:inline>
+        </w:drawing>
+      </w:r>
+    </w:p>
+    <w:p>
+      <w:pPr>
+        <w:ind w:left="0" w:right="4" w:firstLine="0"/>
+        <w:rPr>
+          <w:rFonts w:ascii="Times New Roman" w:hAnsi="Times New Roman" w:cs="Times New Roman"/>
+          <w:sz w:val="26"/>
+          <w:szCs w:val="26"/>
+        </w:rPr>
+      </w:pPr>
+      <w:r>
+        <w:rPr>
+          <w:rFonts w:ascii="Times New Roman" w:hAnsi="Times New Roman" w:cs="Times New Roman"/>
+          <w:sz w:val="26"/>
+          <w:szCs w:val="26"/>
+        </w:rPr>
+        <w:lastRenderedPageBreak/>
+        <w:t xml:space="preserve">Bước 3: Chọn “File Status” trong “WORKSPACE” để xem trạng thái của file </w:t>
+      </w:r>
+    </w:p>
+    <w:p>
+      <w:pPr>
+        <w:ind w:left="0" w:right="4" w:firstLine="0"/>
+        <w:rPr>
+          <w:rFonts w:ascii="Times New Roman" w:hAnsi="Times New Roman" w:cs="Times New Roman"/>
+          <w:sz w:val="26"/>
+          <w:szCs w:val="26"/>
+        </w:rPr>
+      </w:pPr>
+      <w:r>
+        <w:rPr>
+          <w:noProof/>
+        </w:rPr>
+        <w:drawing>
+          <wp:inline distT="0" distB="0" distL="0" distR="0" wp14:anchorId="25A66CED" wp14:editId="51D4C913">
+            <wp:extent cx="5324475" cy="3810000"/>
+            <wp:effectExtent l="0" t="0" r="9525" b="0"/>
+            <wp:docPr id="25" name="Picture 25"/>
+            <wp:cNvGraphicFramePr>
+              <a:graphicFrameLocks xmlns:a="http://schemas.openxmlformats.org/drawingml/2006/main" noChangeAspect="1"/>
+            </wp:cNvGraphicFramePr>
+            <a:graphic xmlns:a="http://schemas.openxmlformats.org/drawingml/2006/main">
+              <a:graphicData uri="http://schemas.openxmlformats.org/drawingml/2006/picture">
+                <pic:pic xmlns:pic="http://schemas.openxmlformats.org/drawingml/2006/picture">
+                  <pic:nvPicPr>
+                    <pic:cNvPr id="1" name=""/>
+                    <pic:cNvPicPr/>
+                  </pic:nvPicPr>
+                  <pic:blipFill>
+                    <a:blip r:embed="rId30"/>
+                    <a:stretch>
+                      <a:fillRect/>
+                    </a:stretch>
+                  </pic:blipFill>
+                  <pic:spPr>
+                    <a:xfrm>
+                      <a:off x="0" y="0"/>
+                      <a:ext cx="5324475" cy="3810000"/>
+                    </a:xfrm>
+                    <a:prstGeom prst="rect">
+                      <a:avLst/>
+                    </a:prstGeom>
+                  </pic:spPr>
+                </pic:pic>
+              </a:graphicData>
+            </a:graphic>
+          </wp:inline>
+        </w:drawing>
+      </w:r>
+    </w:p>
+    <w:p>
+      <w:pPr>
+        <w:ind w:left="0" w:right="4" w:firstLine="0"/>
+        <w:rPr>
+          <w:rFonts w:ascii="Times New Roman" w:hAnsi="Times New Roman" w:cs="Times New Roman"/>
+          <w:sz w:val="26"/>
+          <w:szCs w:val="26"/>
+        </w:rPr>
+      </w:pPr>
+      <w:r>
+        <w:rPr>
+          <w:rFonts w:ascii="Times New Roman" w:hAnsi="Times New Roman" w:cs="Times New Roman"/>
+          <w:sz w:val="26"/>
+          <w:szCs w:val="26"/>
+        </w:rPr>
+        <w:t>Bước 4: Chọn file cần commit ở “Unstaged files” add vào “Staged files”, viết comment và chọn “Commit”</w:t>
+      </w:r>
+    </w:p>
+    <w:p>
+      <w:pPr>
+        <w:ind w:left="0" w:right="4" w:firstLine="0"/>
+        <w:rPr>
+          <w:rFonts w:ascii="Times New Roman" w:hAnsi="Times New Roman" w:cs="Times New Roman"/>
+          <w:sz w:val="26"/>
+          <w:szCs w:val="26"/>
+        </w:rPr>
+      </w:pPr>
+      <w:r>
+        <w:rPr>
+          <w:rFonts w:ascii="Times New Roman" w:hAnsi="Times New Roman" w:cs="Times New Roman"/>
+          <w:noProof/>
+          <w:sz w:val="26"/>
+          <w:szCs w:val="26"/>
+        </w:rPr>
+        <w:drawing>
+          <wp:inline distT="0" distB="0" distL="0" distR="0">
+            <wp:extent cx="5943600" cy="3423285"/>
+            <wp:effectExtent l="0" t="0" r="0" b="5715"/>
+            <wp:docPr id="27" name="Picture 27"/>
+            <wp:cNvGraphicFramePr>
+              <a:graphicFrameLocks xmlns:a="http://schemas.openxmlformats.org/drawingml/2006/main" noChangeAspect="1"/>
+            </wp:cNvGraphicFramePr>
+            <a:graphic xmlns:a="http://schemas.openxmlformats.org/drawingml/2006/main">
+              <a:graphicData uri="http://schemas.openxmlformats.org/drawingml/2006/picture">
+                <pic:pic xmlns:pic="http://schemas.openxmlformats.org/drawingml/2006/picture">
+                  <pic:nvPicPr>
+                    <pic:cNvPr id="27" name="22.png"/>
+                    <pic:cNvPicPr/>
+                  </pic:nvPicPr>
+                  <pic:blipFill>
+                    <a:blip r:embed="rId31">
+                      <a:extLst>
+                        <a:ext uri="{28A0092B-C50C-407E-A947-70E740481C1C}">
+                          <a14:useLocalDpi xmlns:a14="http://schemas.microsoft.com/office/drawing/2010/main" val="0"/>
+                        </a:ext>
+                      </a:extLst>
+                    </a:blip>
+                    <a:stretch>
+                      <a:fillRect/>
+                    </a:stretch>
+                  </pic:blipFill>
+                  <pic:spPr>
+                    <a:xfrm>
+                      <a:off x="0" y="0"/>
+                      <a:ext cx="5943600" cy="3423285"/>
+                    </a:xfrm>
+                    <a:prstGeom prst="rect">
+                      <a:avLst/>
+                    </a:prstGeom>
+                  </pic:spPr>
+                </pic:pic>
+              </a:graphicData>
+            </a:graphic>
+          </wp:inline>
+        </w:drawing>
+      </w:r>
+    </w:p>
+    <w:p>
+      <w:pPr>
+        <w:ind w:left="0" w:right="4" w:firstLine="0"/>
+        <w:rPr>
+          <w:rFonts w:ascii="Times New Roman" w:hAnsi="Times New Roman" w:cs="Times New Roman"/>
+          <w:sz w:val="26"/>
+          <w:szCs w:val="26"/>
+        </w:rPr>
+      </w:pPr>
+      <w:r>
+        <w:rPr>
+          <w:rFonts w:ascii="Times New Roman" w:hAnsi="Times New Roman" w:cs="Times New Roman"/>
+          <w:sz w:val="26"/>
+          <w:szCs w:val="26"/>
+        </w:rPr>
+        <w:lastRenderedPageBreak/>
+        <w:t>Bước 5: Chọn “Push” -&gt; Check “master” -&gt; Chọn “Push” (Bỏ qua bước này nếu chọn “Push changes immediately to origin/master” ở bước 4)</w:t>
+      </w:r>
+    </w:p>
+    <w:p>
+      <w:pPr>
+        <w:ind w:left="0" w:right="4" w:firstLine="0"/>
+        <w:rPr>
+          <w:rFonts w:ascii="Times New Roman" w:hAnsi="Times New Roman" w:cs="Times New Roman"/>
+          <w:sz w:val="26"/>
+          <w:szCs w:val="26"/>
+        </w:rPr>
+      </w:pPr>
+      <w:r>
+        <w:rPr>
+          <w:noProof/>
+        </w:rPr>
+        <w:drawing>
+          <wp:inline distT="0" distB="0" distL="0" distR="0" wp14:anchorId="488E9D8E" wp14:editId="27E01D96">
+            <wp:extent cx="5943600" cy="3418205"/>
+            <wp:effectExtent l="0" t="0" r="0" b="0"/>
+            <wp:docPr id="28" name="Picture 28"/>
+            <wp:cNvGraphicFramePr>
+              <a:graphicFrameLocks xmlns:a="http://schemas.openxmlformats.org/drawingml/2006/main" noChangeAspect="1"/>
+            </wp:cNvGraphicFramePr>
+            <a:graphic xmlns:a="http://schemas.openxmlformats.org/drawingml/2006/main">
+              <a:graphicData uri="http://schemas.openxmlformats.org/drawingml/2006/picture">
+                <pic:pic xmlns:pic="http://schemas.openxmlformats.org/drawingml/2006/picture">
+                  <pic:nvPicPr>
+                    <pic:cNvPr id="1" name=""/>
+                    <pic:cNvPicPr/>
+                  </pic:nvPicPr>
+                  <pic:blipFill>
+                    <a:blip r:embed="rId32"/>
+                    <a:stretch>
+                      <a:fillRect/>
+                    </a:stretch>
+                  </pic:blipFill>
+                  <pic:spPr>
+                    <a:xfrm>
+                      <a:off x="0" y="0"/>
+                      <a:ext cx="5943600" cy="3418205"/>
+                    </a:xfrm>
+                    <a:prstGeom prst="rect">
+                      <a:avLst/>
+                    </a:prstGeom>
+                  </pic:spPr>
+                </pic:pic>
+              </a:graphicData>
+            </a:graphic>
+          </wp:inline>
+        </w:drawing>
+      </w:r>
+      <w:bookmarkStart w:id="0" w:name="_GoBack"/>
+      <w:bookmarkEnd w:id="0"/>
+    </w:p>
+    <w:p>
+      <w:pPr>
+        <w:ind w:left="0" w:right="4" w:firstLine="0"/>
+        <w:rPr>
+          <w:rFonts w:ascii="Times New Roman" w:hAnsi="Times New Roman" w:cs="Times New Roman"/>
+          <w:sz w:val="26"/>
+          <w:szCs w:val="26"/>
+        </w:rPr>
+      </w:pPr>
     </w:p>
     <w:p>
       <w:pPr>

</xml_diff>

<commit_message>
thuanan: pull tu server ve local va push file duoc chinh sua len server
</commit_message>
<xml_diff>
--- a/BC.docx
+++ b/BC.docx
@@ -2206,28 +2206,363 @@
           </wp:inline>
         </w:drawing>
       </w:r>
+    </w:p>
+    <w:p>
+      <w:pPr>
+        <w:ind w:left="0" w:right="4" w:firstLine="0"/>
+        <w:rPr>
+          <w:rFonts w:ascii="Times New Roman" w:hAnsi="Times New Roman" w:cs="Times New Roman"/>
+          <w:sz w:val="26"/>
+          <w:szCs w:val="26"/>
+        </w:rPr>
+      </w:pPr>
+      <w:r>
+        <w:rPr>
+          <w:rFonts w:ascii="Times New Roman" w:hAnsi="Times New Roman" w:cs="Times New Roman"/>
+          <w:sz w:val="26"/>
+          <w:szCs w:val="26"/>
+        </w:rPr>
+        <w:t>3.5. Update/Lấy các thay đổi từ Bitbucket</w:t>
+      </w:r>
+    </w:p>
+    <w:p>
+      <w:pPr>
+        <w:ind w:left="0" w:right="4" w:firstLine="0"/>
+        <w:rPr>
+          <w:rFonts w:ascii="Times New Roman" w:hAnsi="Times New Roman" w:cs="Times New Roman"/>
+          <w:sz w:val="26"/>
+          <w:szCs w:val="26"/>
+        </w:rPr>
+      </w:pPr>
+      <w:r>
+        <w:rPr>
+          <w:rFonts w:ascii="Times New Roman" w:hAnsi="Times New Roman" w:cs="Times New Roman"/>
+          <w:sz w:val="26"/>
+          <w:szCs w:val="26"/>
+        </w:rPr>
+        <w:t>Bước 1: Mở project trên Sourcetree -&gt; Chọn “Pull”</w:t>
+      </w:r>
+    </w:p>
+    <w:p>
+      <w:pPr>
+        <w:ind w:left="0" w:right="4" w:firstLine="0"/>
+        <w:rPr>
+          <w:rFonts w:ascii="Times New Roman" w:hAnsi="Times New Roman" w:cs="Times New Roman"/>
+          <w:sz w:val="26"/>
+          <w:szCs w:val="26"/>
+        </w:rPr>
+      </w:pPr>
+      <w:r>
+        <w:rPr>
+          <w:noProof/>
+        </w:rPr>
+        <w:drawing>
+          <wp:inline distT="0" distB="0" distL="0" distR="0" wp14:anchorId="425B4271" wp14:editId="00AF7AD5">
+            <wp:extent cx="1971675" cy="2209800"/>
+            <wp:effectExtent l="0" t="0" r="9525" b="0"/>
+            <wp:docPr id="24" name="Picture 24"/>
+            <wp:cNvGraphicFramePr>
+              <a:graphicFrameLocks xmlns:a="http://schemas.openxmlformats.org/drawingml/2006/main" noChangeAspect="1"/>
+            </wp:cNvGraphicFramePr>
+            <a:graphic xmlns:a="http://schemas.openxmlformats.org/drawingml/2006/main">
+              <a:graphicData uri="http://schemas.openxmlformats.org/drawingml/2006/picture">
+                <pic:pic xmlns:pic="http://schemas.openxmlformats.org/drawingml/2006/picture">
+                  <pic:nvPicPr>
+                    <pic:cNvPr id="1" name=""/>
+                    <pic:cNvPicPr/>
+                  </pic:nvPicPr>
+                  <pic:blipFill>
+                    <a:blip r:embed="rId33"/>
+                    <a:stretch>
+                      <a:fillRect/>
+                    </a:stretch>
+                  </pic:blipFill>
+                  <pic:spPr>
+                    <a:xfrm>
+                      <a:off x="0" y="0"/>
+                      <a:ext cx="1971675" cy="2209800"/>
+                    </a:xfrm>
+                    <a:prstGeom prst="rect">
+                      <a:avLst/>
+                    </a:prstGeom>
+                  </pic:spPr>
+                </pic:pic>
+              </a:graphicData>
+            </a:graphic>
+          </wp:inline>
+        </w:drawing>
+      </w:r>
+    </w:p>
+    <w:p>
+      <w:pPr>
+        <w:ind w:left="0" w:right="4" w:firstLine="0"/>
+        <w:rPr>
+          <w:rFonts w:ascii="Times New Roman" w:hAnsi="Times New Roman" w:cs="Times New Roman"/>
+          <w:sz w:val="26"/>
+          <w:szCs w:val="26"/>
+        </w:rPr>
+      </w:pPr>
+      <w:r>
+        <w:rPr>
+          <w:rFonts w:ascii="Times New Roman" w:hAnsi="Times New Roman" w:cs="Times New Roman"/>
+          <w:sz w:val="26"/>
+          <w:szCs w:val="26"/>
+        </w:rPr>
+        <w:t>Bước 2: Chờ đến khi Pull xong về máy</w:t>
+      </w:r>
+    </w:p>
+    <w:p>
+      <w:pPr>
+        <w:ind w:left="0" w:right="4" w:firstLine="0"/>
+        <w:rPr>
+          <w:rFonts w:ascii="Times New Roman" w:hAnsi="Times New Roman" w:cs="Times New Roman"/>
+          <w:sz w:val="26"/>
+          <w:szCs w:val="26"/>
+        </w:rPr>
+      </w:pPr>
+      <w:r>
+        <w:rPr>
+          <w:rFonts w:ascii="Times New Roman" w:hAnsi="Times New Roman" w:cs="Times New Roman"/>
+          <w:sz w:val="26"/>
+          <w:szCs w:val="26"/>
+        </w:rPr>
+        <w:t>3.6. Thay đổi file và đưa lên Bitbucket</w:t>
+      </w:r>
+    </w:p>
+    <w:p>
+      <w:pPr>
+        <w:ind w:left="0" w:right="4" w:firstLine="0"/>
+        <w:rPr>
+          <w:rFonts w:ascii="Times New Roman" w:hAnsi="Times New Roman" w:cs="Times New Roman"/>
+          <w:sz w:val="26"/>
+          <w:szCs w:val="26"/>
+        </w:rPr>
+      </w:pPr>
+      <w:r>
+        <w:rPr>
+          <w:rFonts w:ascii="Times New Roman" w:hAnsi="Times New Roman" w:cs="Times New Roman"/>
+          <w:sz w:val="26"/>
+          <w:szCs w:val="26"/>
+        </w:rPr>
+        <w:t>Bước 1: Mở file đã được tạo trước đó lên và tiến hành chỉnh sửa, sau đó mở Sourcetree để commit</w:t>
+      </w:r>
+      <w:r>
+        <w:rPr>
+          <w:rFonts w:ascii="Times New Roman" w:hAnsi="Times New Roman" w:cs="Times New Roman"/>
+          <w:sz w:val="26"/>
+          <w:szCs w:val="26"/>
+        </w:rPr>
+        <w:t xml:space="preserve"> file đã chỉnh sửa</w:t>
+      </w:r>
+    </w:p>
+    <w:p>
+      <w:pPr>
+        <w:ind w:left="0" w:right="4" w:firstLine="0"/>
+        <w:rPr>
+          <w:rFonts w:ascii="Times New Roman" w:hAnsi="Times New Roman" w:cs="Times New Roman"/>
+          <w:sz w:val="26"/>
+          <w:szCs w:val="26"/>
+        </w:rPr>
+      </w:pPr>
+      <w:r>
+        <w:rPr>
+          <w:rFonts w:ascii="Times New Roman" w:hAnsi="Times New Roman" w:cs="Times New Roman"/>
+          <w:noProof/>
+          <w:sz w:val="26"/>
+          <w:szCs w:val="26"/>
+        </w:rPr>
+        <w:lastRenderedPageBreak/>
+        <w:drawing>
+          <wp:inline distT="0" distB="0" distL="0" distR="0">
+            <wp:extent cx="5943600" cy="3419475"/>
+            <wp:effectExtent l="0" t="0" r="0" b="9525"/>
+            <wp:docPr id="26" name="Picture 26"/>
+            <wp:cNvGraphicFramePr>
+              <a:graphicFrameLocks xmlns:a="http://schemas.openxmlformats.org/drawingml/2006/main" noChangeAspect="1"/>
+            </wp:cNvGraphicFramePr>
+            <a:graphic xmlns:a="http://schemas.openxmlformats.org/drawingml/2006/main">
+              <a:graphicData uri="http://schemas.openxmlformats.org/drawingml/2006/picture">
+                <pic:pic xmlns:pic="http://schemas.openxmlformats.org/drawingml/2006/picture">
+                  <pic:nvPicPr>
+                    <pic:cNvPr id="26" name="23.png"/>
+                    <pic:cNvPicPr/>
+                  </pic:nvPicPr>
+                  <pic:blipFill>
+                    <a:blip r:embed="rId34">
+                      <a:extLst>
+                        <a:ext uri="{28A0092B-C50C-407E-A947-70E740481C1C}">
+                          <a14:useLocalDpi xmlns:a14="http://schemas.microsoft.com/office/drawing/2010/main" val="0"/>
+                        </a:ext>
+                      </a:extLst>
+                    </a:blip>
+                    <a:stretch>
+                      <a:fillRect/>
+                    </a:stretch>
+                  </pic:blipFill>
+                  <pic:spPr>
+                    <a:xfrm>
+                      <a:off x="0" y="0"/>
+                      <a:ext cx="5943600" cy="3419475"/>
+                    </a:xfrm>
+                    <a:prstGeom prst="rect">
+                      <a:avLst/>
+                    </a:prstGeom>
+                  </pic:spPr>
+                </pic:pic>
+              </a:graphicData>
+            </a:graphic>
+          </wp:inline>
+        </w:drawing>
+      </w:r>
+    </w:p>
+    <w:p>
+      <w:pPr>
+        <w:ind w:left="0" w:right="4" w:firstLine="0"/>
+        <w:rPr>
+          <w:rFonts w:ascii="Times New Roman" w:hAnsi="Times New Roman" w:cs="Times New Roman"/>
+          <w:sz w:val="26"/>
+          <w:szCs w:val="26"/>
+        </w:rPr>
+      </w:pPr>
+      <w:r>
+        <w:rPr>
+          <w:rFonts w:ascii="Times New Roman" w:hAnsi="Times New Roman" w:cs="Times New Roman"/>
+          <w:sz w:val="26"/>
+          <w:szCs w:val="26"/>
+        </w:rPr>
+        <w:t>Bước 2: Comment và commit</w:t>
+      </w:r>
+    </w:p>
+    <w:p>
+      <w:pPr>
+        <w:ind w:left="0" w:right="4" w:firstLine="0"/>
+        <w:rPr>
+          <w:rFonts w:ascii="Times New Roman" w:hAnsi="Times New Roman" w:cs="Times New Roman"/>
+          <w:sz w:val="26"/>
+          <w:szCs w:val="26"/>
+        </w:rPr>
+      </w:pPr>
+      <w:r>
+        <w:rPr>
+          <w:noProof/>
+        </w:rPr>
+        <w:drawing>
+          <wp:inline distT="0" distB="0" distL="0" distR="0" wp14:anchorId="209D5F36" wp14:editId="331AE4FC">
+            <wp:extent cx="5943600" cy="3402330"/>
+            <wp:effectExtent l="0" t="0" r="0" b="7620"/>
+            <wp:docPr id="29" name="Picture 29"/>
+            <wp:cNvGraphicFramePr>
+              <a:graphicFrameLocks xmlns:a="http://schemas.openxmlformats.org/drawingml/2006/main" noChangeAspect="1"/>
+            </wp:cNvGraphicFramePr>
+            <a:graphic xmlns:a="http://schemas.openxmlformats.org/drawingml/2006/main">
+              <a:graphicData uri="http://schemas.openxmlformats.org/drawingml/2006/picture">
+                <pic:pic xmlns:pic="http://schemas.openxmlformats.org/drawingml/2006/picture">
+                  <pic:nvPicPr>
+                    <pic:cNvPr id="1" name=""/>
+                    <pic:cNvPicPr/>
+                  </pic:nvPicPr>
+                  <pic:blipFill>
+                    <a:blip r:embed="rId35"/>
+                    <a:stretch>
+                      <a:fillRect/>
+                    </a:stretch>
+                  </pic:blipFill>
+                  <pic:spPr>
+                    <a:xfrm>
+                      <a:off x="0" y="0"/>
+                      <a:ext cx="5943600" cy="3402330"/>
+                    </a:xfrm>
+                    <a:prstGeom prst="rect">
+                      <a:avLst/>
+                    </a:prstGeom>
+                  </pic:spPr>
+                </pic:pic>
+              </a:graphicData>
+            </a:graphic>
+          </wp:inline>
+        </w:drawing>
+      </w:r>
+    </w:p>
+    <w:p>
+      <w:pPr>
+        <w:ind w:left="0" w:right="4" w:firstLine="0"/>
+        <w:rPr>
+          <w:rFonts w:ascii="Times New Roman" w:hAnsi="Times New Roman" w:cs="Times New Roman"/>
+          <w:sz w:val="26"/>
+          <w:szCs w:val="26"/>
+        </w:rPr>
+      </w:pPr>
+      <w:r>
+        <w:rPr>
+          <w:rFonts w:ascii="Times New Roman" w:hAnsi="Times New Roman" w:cs="Times New Roman"/>
+          <w:sz w:val="26"/>
+          <w:szCs w:val="26"/>
+        </w:rPr>
+        <w:t>Bước 3: Lúc này mục “Push” sẽ hiện thông báo có một commit cần push lên server, nhấn vào và chọn “Push”</w:t>
+      </w:r>
+    </w:p>
+    <w:p>
+      <w:pPr>
+        <w:ind w:left="0" w:right="4" w:firstLine="0"/>
+        <w:rPr>
+          <w:rFonts w:ascii="Times New Roman" w:hAnsi="Times New Roman" w:cs="Times New Roman"/>
+          <w:sz w:val="26"/>
+          <w:szCs w:val="26"/>
+        </w:rPr>
+      </w:pPr>
+      <w:r>
+        <w:rPr>
+          <w:noProof/>
+        </w:rPr>
+        <w:lastRenderedPageBreak/>
+        <w:drawing>
+          <wp:inline distT="0" distB="0" distL="0" distR="0" wp14:anchorId="17BED12C" wp14:editId="32F64FD2">
+            <wp:extent cx="5943600" cy="3397250"/>
+            <wp:effectExtent l="0" t="0" r="0" b="0"/>
+            <wp:docPr id="30" name="Picture 30"/>
+            <wp:cNvGraphicFramePr>
+              <a:graphicFrameLocks xmlns:a="http://schemas.openxmlformats.org/drawingml/2006/main" noChangeAspect="1"/>
+            </wp:cNvGraphicFramePr>
+            <a:graphic xmlns:a="http://schemas.openxmlformats.org/drawingml/2006/main">
+              <a:graphicData uri="http://schemas.openxmlformats.org/drawingml/2006/picture">
+                <pic:pic xmlns:pic="http://schemas.openxmlformats.org/drawingml/2006/picture">
+                  <pic:nvPicPr>
+                    <pic:cNvPr id="1" name=""/>
+                    <pic:cNvPicPr/>
+                  </pic:nvPicPr>
+                  <pic:blipFill>
+                    <a:blip r:embed="rId36"/>
+                    <a:stretch>
+                      <a:fillRect/>
+                    </a:stretch>
+                  </pic:blipFill>
+                  <pic:spPr>
+                    <a:xfrm>
+                      <a:off x="0" y="0"/>
+                      <a:ext cx="5943600" cy="3397250"/>
+                    </a:xfrm>
+                    <a:prstGeom prst="rect">
+                      <a:avLst/>
+                    </a:prstGeom>
+                  </pic:spPr>
+                </pic:pic>
+              </a:graphicData>
+            </a:graphic>
+          </wp:inline>
+        </w:drawing>
+      </w:r>
+    </w:p>
+    <w:p>
+      <w:pPr>
+        <w:ind w:left="0" w:right="4" w:firstLine="0"/>
+        <w:rPr>
+          <w:rFonts w:ascii="Times New Roman" w:hAnsi="Times New Roman" w:cs="Times New Roman"/>
+          <w:sz w:val="26"/>
+          <w:szCs w:val="26"/>
+        </w:rPr>
+      </w:pPr>
       <w:bookmarkStart w:id="0" w:name="_GoBack"/>
       <w:bookmarkEnd w:id="0"/>
-    </w:p>
-    <w:p>
-      <w:pPr>
-        <w:ind w:left="0" w:right="4" w:firstLine="0"/>
-        <w:rPr>
-          <w:rFonts w:ascii="Times New Roman" w:hAnsi="Times New Roman" w:cs="Times New Roman"/>
-          <w:sz w:val="26"/>
-          <w:szCs w:val="26"/>
-        </w:rPr>
-      </w:pPr>
-    </w:p>
-    <w:p>
-      <w:pPr>
-        <w:ind w:left="0" w:right="4" w:firstLine="0"/>
-        <w:rPr>
-          <w:rFonts w:ascii="Times New Roman" w:hAnsi="Times New Roman" w:cs="Times New Roman"/>
-          <w:sz w:val="26"/>
-          <w:szCs w:val="26"/>
-        </w:rPr>
-      </w:pPr>
     </w:p>
     <w:p>
       <w:pPr>

</xml_diff>

<commit_message>
thuanan: xoa file va dua len server Bitbucket
</commit_message>
<xml_diff>
--- a/BC.docx
+++ b/BC.docx
@@ -2561,8 +2561,231 @@
           <w:szCs w:val="26"/>
         </w:rPr>
       </w:pPr>
+      <w:r>
+        <w:rPr>
+          <w:rFonts w:ascii="Times New Roman" w:hAnsi="Times New Roman" w:cs="Times New Roman"/>
+          <w:sz w:val="26"/>
+          <w:szCs w:val="26"/>
+        </w:rPr>
+        <w:t>3.7. Xóa file và đưa lên server Bitbucket</w:t>
+      </w:r>
+    </w:p>
+    <w:p>
+      <w:pPr>
+        <w:ind w:left="0" w:right="4" w:firstLine="0"/>
+        <w:rPr>
+          <w:rFonts w:ascii="Times New Roman" w:hAnsi="Times New Roman" w:cs="Times New Roman"/>
+          <w:sz w:val="26"/>
+          <w:szCs w:val="26"/>
+        </w:rPr>
+      </w:pPr>
+      <w:r>
+        <w:rPr>
+          <w:rFonts w:ascii="Times New Roman" w:hAnsi="Times New Roman" w:cs="Times New Roman"/>
+          <w:sz w:val="26"/>
+          <w:szCs w:val="26"/>
+        </w:rPr>
+        <w:t>Bước 1: Xóa một file trong thư mục, vào Sourcetree và chọn file có icon màu xám đưa lên mục “Staged files”</w:t>
+      </w:r>
+    </w:p>
+    <w:p>
+      <w:pPr>
+        <w:ind w:left="0" w:right="4" w:firstLine="0"/>
+        <w:rPr>
+          <w:rFonts w:ascii="Times New Roman" w:hAnsi="Times New Roman" w:cs="Times New Roman"/>
+          <w:sz w:val="26"/>
+          <w:szCs w:val="26"/>
+        </w:rPr>
+      </w:pPr>
+      <w:r>
+        <w:rPr>
+          <w:noProof/>
+        </w:rPr>
+        <w:drawing>
+          <wp:inline distT="0" distB="0" distL="0" distR="0" wp14:anchorId="13C4FB3C" wp14:editId="1F8584F9">
+            <wp:extent cx="5943600" cy="3390900"/>
+            <wp:effectExtent l="0" t="0" r="0" b="0"/>
+            <wp:docPr id="31" name="Picture 31"/>
+            <wp:cNvGraphicFramePr>
+              <a:graphicFrameLocks xmlns:a="http://schemas.openxmlformats.org/drawingml/2006/main" noChangeAspect="1"/>
+            </wp:cNvGraphicFramePr>
+            <a:graphic xmlns:a="http://schemas.openxmlformats.org/drawingml/2006/main">
+              <a:graphicData uri="http://schemas.openxmlformats.org/drawingml/2006/picture">
+                <pic:pic xmlns:pic="http://schemas.openxmlformats.org/drawingml/2006/picture">
+                  <pic:nvPicPr>
+                    <pic:cNvPr id="1" name=""/>
+                    <pic:cNvPicPr/>
+                  </pic:nvPicPr>
+                  <pic:blipFill>
+                    <a:blip r:embed="rId37"/>
+                    <a:stretch>
+                      <a:fillRect/>
+                    </a:stretch>
+                  </pic:blipFill>
+                  <pic:spPr>
+                    <a:xfrm>
+                      <a:off x="0" y="0"/>
+                      <a:ext cx="5943600" cy="3390900"/>
+                    </a:xfrm>
+                    <a:prstGeom prst="rect">
+                      <a:avLst/>
+                    </a:prstGeom>
+                  </pic:spPr>
+                </pic:pic>
+              </a:graphicData>
+            </a:graphic>
+          </wp:inline>
+        </w:drawing>
+      </w:r>
+    </w:p>
+    <w:p>
+      <w:pPr>
+        <w:ind w:left="0" w:right="4" w:firstLine="0"/>
+        <w:rPr>
+          <w:rFonts w:ascii="Times New Roman" w:hAnsi="Times New Roman" w:cs="Times New Roman"/>
+          <w:sz w:val="26"/>
+          <w:szCs w:val="26"/>
+        </w:rPr>
+      </w:pPr>
+      <w:r>
+        <w:rPr>
+          <w:rFonts w:ascii="Times New Roman" w:hAnsi="Times New Roman" w:cs="Times New Roman"/>
+          <w:sz w:val="26"/>
+          <w:szCs w:val="26"/>
+        </w:rPr>
+        <w:t>Bước 2: Comment và Commit</w:t>
+      </w:r>
+    </w:p>
+    <w:p>
+      <w:pPr>
+        <w:ind w:left="0" w:right="4" w:firstLine="0"/>
+        <w:rPr>
+          <w:rFonts w:ascii="Times New Roman" w:hAnsi="Times New Roman" w:cs="Times New Roman"/>
+          <w:sz w:val="26"/>
+          <w:szCs w:val="26"/>
+        </w:rPr>
+      </w:pPr>
+      <w:r>
+        <w:rPr>
+          <w:noProof/>
+        </w:rPr>
+        <w:lastRenderedPageBreak/>
+        <w:drawing>
+          <wp:inline distT="0" distB="0" distL="0" distR="0" wp14:anchorId="249BDB14" wp14:editId="4AD03BAF">
+            <wp:extent cx="5943600" cy="3383280"/>
+            <wp:effectExtent l="0" t="0" r="0" b="7620"/>
+            <wp:docPr id="32" name="Picture 32"/>
+            <wp:cNvGraphicFramePr>
+              <a:graphicFrameLocks xmlns:a="http://schemas.openxmlformats.org/drawingml/2006/main" noChangeAspect="1"/>
+            </wp:cNvGraphicFramePr>
+            <a:graphic xmlns:a="http://schemas.openxmlformats.org/drawingml/2006/main">
+              <a:graphicData uri="http://schemas.openxmlformats.org/drawingml/2006/picture">
+                <pic:pic xmlns:pic="http://schemas.openxmlformats.org/drawingml/2006/picture">
+                  <pic:nvPicPr>
+                    <pic:cNvPr id="1" name=""/>
+                    <pic:cNvPicPr/>
+                  </pic:nvPicPr>
+                  <pic:blipFill>
+                    <a:blip r:embed="rId38"/>
+                    <a:stretch>
+                      <a:fillRect/>
+                    </a:stretch>
+                  </pic:blipFill>
+                  <pic:spPr>
+                    <a:xfrm>
+                      <a:off x="0" y="0"/>
+                      <a:ext cx="5943600" cy="3383280"/>
+                    </a:xfrm>
+                    <a:prstGeom prst="rect">
+                      <a:avLst/>
+                    </a:prstGeom>
+                  </pic:spPr>
+                </pic:pic>
+              </a:graphicData>
+            </a:graphic>
+          </wp:inline>
+        </w:drawing>
+      </w:r>
+    </w:p>
+    <w:p>
+      <w:pPr>
+        <w:ind w:left="0" w:right="4" w:firstLine="0"/>
+        <w:rPr>
+          <w:rFonts w:ascii="Times New Roman" w:hAnsi="Times New Roman" w:cs="Times New Roman"/>
+          <w:sz w:val="26"/>
+          <w:szCs w:val="26"/>
+        </w:rPr>
+      </w:pPr>
+      <w:r>
+        <w:rPr>
+          <w:rFonts w:ascii="Times New Roman" w:hAnsi="Times New Roman" w:cs="Times New Roman"/>
+          <w:sz w:val="26"/>
+          <w:szCs w:val="26"/>
+        </w:rPr>
+        <w:t>Bước 3: Lúc này mục “Push” sẽ hiện thông báo có một commit cần push lên server, nhấn vào và chọn “Push”</w:t>
+      </w:r>
+    </w:p>
+    <w:p>
+      <w:pPr>
+        <w:ind w:left="0" w:right="4" w:firstLine="0"/>
+        <w:rPr>
+          <w:rFonts w:ascii="Times New Roman" w:hAnsi="Times New Roman" w:cs="Times New Roman"/>
+          <w:sz w:val="26"/>
+          <w:szCs w:val="26"/>
+        </w:rPr>
+      </w:pPr>
+      <w:r>
+        <w:rPr>
+          <w:noProof/>
+        </w:rPr>
+        <w:drawing>
+          <wp:inline distT="0" distB="0" distL="0" distR="0" wp14:anchorId="01EDCCEA" wp14:editId="259D9D37">
+            <wp:extent cx="5943600" cy="3402965"/>
+            <wp:effectExtent l="0" t="0" r="0" b="6985"/>
+            <wp:docPr id="33" name="Picture 33"/>
+            <wp:cNvGraphicFramePr>
+              <a:graphicFrameLocks xmlns:a="http://schemas.openxmlformats.org/drawingml/2006/main" noChangeAspect="1"/>
+            </wp:cNvGraphicFramePr>
+            <a:graphic xmlns:a="http://schemas.openxmlformats.org/drawingml/2006/main">
+              <a:graphicData uri="http://schemas.openxmlformats.org/drawingml/2006/picture">
+                <pic:pic xmlns:pic="http://schemas.openxmlformats.org/drawingml/2006/picture">
+                  <pic:nvPicPr>
+                    <pic:cNvPr id="1" name=""/>
+                    <pic:cNvPicPr/>
+                  </pic:nvPicPr>
+                  <pic:blipFill>
+                    <a:blip r:embed="rId39"/>
+                    <a:stretch>
+                      <a:fillRect/>
+                    </a:stretch>
+                  </pic:blipFill>
+                  <pic:spPr>
+                    <a:xfrm>
+                      <a:off x="0" y="0"/>
+                      <a:ext cx="5943600" cy="3402965"/>
+                    </a:xfrm>
+                    <a:prstGeom prst="rect">
+                      <a:avLst/>
+                    </a:prstGeom>
+                  </pic:spPr>
+                </pic:pic>
+              </a:graphicData>
+            </a:graphic>
+          </wp:inline>
+        </w:drawing>
+      </w:r>
       <w:bookmarkStart w:id="0" w:name="_GoBack"/>
       <w:bookmarkEnd w:id="0"/>
+    </w:p>
+    <w:p>
+      <w:pPr>
+        <w:ind w:left="0" w:right="4" w:firstLine="0"/>
+        <w:rPr>
+          <w:rFonts w:ascii="Times New Roman" w:hAnsi="Times New Roman" w:cs="Times New Roman"/>
+          <w:sz w:val="26"/>
+          <w:szCs w:val="26"/>
+        </w:rPr>
+      </w:pPr>
     </w:p>
     <w:p>
       <w:pPr>

</xml_diff>